<commit_message>
Updated the word doc
</commit_message>
<xml_diff>
--- a/SYSC 4005 Deliverable 2.docx
+++ b/SYSC 4005 Deliverable 2.docx
@@ -208,20 +208,20 @@
     <w:p/>
     <w:p>
       <w:r>
-        <w:t>In order to implement a</w:t>
+        <w:t>In order to implement an alternate design, the goal is the simulate having an additional inspector which will solely focus on the inspection of component 3 and removing inspector 2’s responsibility of inspecting component 3. This will provide one</w:t>
+      </w:r>
+      <w:r>
+        <w:t xml:space="preserve"> inspector for each component. This may improve processing times for the workstations but may increase the idle time of the inspectors. At the present, inspectors are represented as Python classes, each dealing with </w:t>
+      </w:r>
+      <w:r>
+        <w:lastRenderedPageBreak/>
+        <w:t>their respective components. To implement an additional inspector, an additional class would be created to represent the new inspector, with its behaviour requiring slight modifications. The behaviour of inspector 2 would also be modified so it no longer accepts component 2.</w:t>
+      </w:r>
+      <w:r>
+        <w:t xml:space="preserve"> “Model.py” would also need to be altered considering the new inspector will need random values generated. This would be achieved by altering the method which generates values for the service time of inspector 2 working on component 3. This method would instead be used to pass values to the new inspector, as it would represent the time needed to service component 3.</w:t>
       </w:r>
       <w:bookmarkStart w:id="2" w:name="_GoBack"/>
       <w:bookmarkEnd w:id="2"/>
-      <w:r>
-        <w:t>n alternate design, the goal is the simulate having an additional inspector which will solely focus on the inspection of component 3 and removing inspector 2’s responsibility of inspecting component 3. This will provide one</w:t>
-      </w:r>
-      <w:r>
-        <w:t xml:space="preserve"> inspector for each component. This may improve processing times for the workstations but may increase the idle time of the inspectors. At the present, inspectors are represented as Python classes, each dealing with </w:t>
-      </w:r>
-      <w:r>
-        <w:lastRenderedPageBreak/>
-        <w:t>their respective components. To implement an additional inspector, an additional class would be created to represent the new inspector, with its behaviour requiring slight modifications. The behaviour of inspector 2 would also be modified so it no longer accepts component 2.</w:t>
-      </w:r>
     </w:p>
     <w:sectPr>
       <w:pgSz w:w="12240" w:h="15840"/>

</xml_diff>